<commit_message>
22/03/18 TK; All the boring stuff, config files, enums, etc..
</commit_message>
<xml_diff>
--- a/docs/01_code_style_conventions.docx
+++ b/docs/01_code_style_conventions.docx
@@ -34,8 +34,6 @@
       <w:r>
         <w:t>nventions people want to follow (so our code has a consistent feel when the project is done?</w:t>
       </w:r>
-      <w:bookmarkStart w:id="0" w:name="_GoBack"/>
-      <w:bookmarkEnd w:id="0"/>
     </w:p>
     <w:p>
       <w:r>
@@ -50,16 +48,35 @@
         <w:pStyle w:val="Heading2"/>
       </w:pPr>
       <w:r>
-        <w:t xml:space="preserve">Eclipse Generated </w:t>
-      </w:r>
-      <w:r>
-        <w:t>“</w:t>
-      </w:r>
-      <w:r>
-        <w:t>Comment Templates</w:t>
-      </w:r>
-      <w:r>
-        <w:t>”</w:t>
+        <w:t>Eclipse Perspectives:</w:t>
+      </w:r>
+    </w:p>
+    <w:p>
+      <w:r>
+        <w:t>Has everyone used / does everyone understand Eclipse perspectives?</w:t>
+      </w:r>
+    </w:p>
+    <w:p>
+      <w:pPr>
+        <w:pStyle w:val="Heading2"/>
+      </w:pPr>
+      <w:r>
+        <w:t xml:space="preserve">Eclipse </w:t>
+      </w:r>
+      <w:r>
+        <w:t>– Sour</w:t>
+      </w:r>
+      <w:r>
+        <w:t>c</w:t>
+      </w:r>
+      <w:r>
+        <w:t xml:space="preserve">e - </w:t>
+      </w:r>
+      <w:r>
+        <w:t xml:space="preserve">Generate </w:t>
+      </w:r>
+      <w:r>
+        <w:t>Element Comments</w:t>
       </w:r>
       <w:r>
         <w:t>:</w:t>
@@ -190,6 +207,86 @@
       </w:pPr>
       <w:r>
         <w:t>General – Editors – Text Editors – Show Print Margin (80 characters)</w:t>
+      </w:r>
+    </w:p>
+    <w:p>
+      <w:pPr>
+        <w:pStyle w:val="Heading2"/>
+      </w:pPr>
+      <w:r>
+        <w:t>Refactor</w:t>
+      </w:r>
+    </w:p>
+    <w:p>
+      <w:r>
+        <w:t>Does everyone know how to refactor</w:t>
+      </w:r>
+      <w:r>
+        <w:t>?</w:t>
+      </w:r>
+    </w:p>
+    <w:p>
+      <w:pPr>
+        <w:pStyle w:val="Heading2"/>
+      </w:pPr>
+      <w:r>
+        <w:t>Refactor – Extract Method</w:t>
+      </w:r>
+    </w:p>
+    <w:p>
+      <w:r>
+        <w:t>Do</w:t>
+      </w:r>
+      <w:r>
+        <w:t>es everyone know how to extract</w:t>
+      </w:r>
+      <w:r>
+        <w:t>?</w:t>
+      </w:r>
+    </w:p>
+    <w:p>
+      <w:pPr>
+        <w:pStyle w:val="Heading2"/>
+      </w:pPr>
+      <w:r>
+        <w:t>Debugging:</w:t>
+      </w:r>
+    </w:p>
+    <w:p>
+      <w:r>
+        <w:t>Does everyone know how to run the debugger?</w:t>
+      </w:r>
+    </w:p>
+    <w:p>
+      <w:pPr>
+        <w:pStyle w:val="Heading2"/>
+      </w:pPr>
+      <w:bookmarkStart w:id="0" w:name="_GoBack"/>
+      <w:bookmarkEnd w:id="0"/>
+      <w:r>
+        <w:t xml:space="preserve">Resources Vs </w:t>
+      </w:r>
+      <w:proofErr w:type="spellStart"/>
+      <w:r>
+        <w:t>FileSystem</w:t>
+      </w:r>
+      <w:proofErr w:type="spellEnd"/>
+      <w:r>
+        <w:t>:</w:t>
+      </w:r>
+    </w:p>
+    <w:p>
+      <w:r>
+        <w:t xml:space="preserve">Does everyone know </w:t>
+      </w:r>
+      <w:r>
+        <w:t>the difference</w:t>
+      </w:r>
+      <w:r>
+        <w:t>?</w:t>
+      </w:r>
+      <w:r>
+        <w:t xml:space="preserve">  (Do I, really!? Lol…)</w:t>
       </w:r>
     </w:p>
     <w:p/>

</xml_diff>